<commit_message>
v1.0.1 with update of create and update order
</commit_message>
<xml_diff>
--- a/Software Requirement Specification.docx
+++ b/Software Requirement Specification.docx
@@ -16,49 +16,7 @@
           <w:sz w:val="40"/>
           <w:szCs w:val="40"/>
         </w:rPr>
-        <w:t>S</w:t>
-      </w:r>
-      <w:r>
-        <w:rPr>
-          <w:sz w:val="40"/>
-          <w:szCs w:val="40"/>
-        </w:rPr>
-        <w:t xml:space="preserve">oftware </w:t>
-      </w:r>
-      <w:r>
-        <w:rPr>
-          <w:sz w:val="40"/>
-          <w:szCs w:val="40"/>
-        </w:rPr>
-        <w:t>R</w:t>
-      </w:r>
-      <w:r>
-        <w:rPr>
-          <w:sz w:val="40"/>
-          <w:szCs w:val="40"/>
-        </w:rPr>
-        <w:t xml:space="preserve">equirement </w:t>
-      </w:r>
-      <w:r>
-        <w:rPr>
-          <w:sz w:val="40"/>
-          <w:szCs w:val="40"/>
-        </w:rPr>
-        <w:t>S</w:t>
-      </w:r>
-      <w:r>
-        <w:rPr>
-          <w:sz w:val="40"/>
-          <w:szCs w:val="40"/>
-        </w:rPr>
-        <w:t>pecification</w:t>
-      </w:r>
-      <w:r>
-        <w:rPr>
-          <w:sz w:val="40"/>
-          <w:szCs w:val="40"/>
-        </w:rPr>
-        <w:t xml:space="preserve"> </w:t>
+        <w:t xml:space="preserve">Software Requirement Specification </w:t>
       </w:r>
     </w:p>
     <w:p>
@@ -1161,251 +1119,259 @@
     </w:p>
     <w:p>
       <w:pPr>
-        <w:rPr>
-          <w:sz w:val="24"/>
-          <w:szCs w:val="24"/>
-          <w:u w:val="single"/>
-        </w:rPr>
-      </w:pPr>
-      <w:r>
-        <w:rPr>
-          <w:sz w:val="24"/>
-          <w:szCs w:val="24"/>
-        </w:rPr>
-        <w:tab/>
-      </w:r>
-      <w:r>
-        <w:rPr>
-          <w:sz w:val="24"/>
-          <w:szCs w:val="24"/>
-          <w:u w:val="single"/>
-        </w:rPr>
-        <w:t>R.2.4 Generate customer’s bill :</w:t>
-      </w:r>
-    </w:p>
-    <w:p>
-      <w:pPr>
-        <w:ind w:left="1440"/>
-        <w:jc w:val="both"/>
-        <w:rPr>
-          <w:sz w:val="24"/>
-          <w:szCs w:val="24"/>
-        </w:rPr>
-      </w:pPr>
-      <w:r>
-        <w:rPr>
-          <w:sz w:val="24"/>
-          <w:szCs w:val="24"/>
-        </w:rPr>
-        <w:t xml:space="preserve">Description : After taking order of customer chef generates a bill. First chef      ask for mobile number of customer and if it is matched with existing customer then </w:t>
-      </w:r>
-      <w:r>
-        <w:rPr>
-          <w:sz w:val="24"/>
-          <w:szCs w:val="24"/>
-        </w:rPr>
-        <w:t>chef not need to fill other details like customer’s name, birthdate otherwise chef needs to add customer’s details manually. Then chef accepts payment in terms of credit card, debit card, cash or other methods.</w:t>
-      </w:r>
-      <w:r>
-        <w:rPr>
-          <w:sz w:val="24"/>
-          <w:szCs w:val="24"/>
-        </w:rPr>
-        <w:t xml:space="preserve"> After paying cash system generate bill receipt.</w:t>
-      </w:r>
-    </w:p>
-    <w:p>
-      <w:pPr>
-        <w:ind w:left="1440"/>
-        <w:jc w:val="both"/>
-        <w:rPr>
-          <w:sz w:val="24"/>
-          <w:szCs w:val="24"/>
-          <w:u w:val="single"/>
-        </w:rPr>
-      </w:pPr>
-      <w:r>
-        <w:rPr>
-          <w:sz w:val="24"/>
-          <w:szCs w:val="24"/>
-          <w:u w:val="single"/>
-        </w:rPr>
-        <w:t>R.2.4.1 Fetch customer details</w:t>
-      </w:r>
-      <w:r>
-        <w:rPr>
-          <w:sz w:val="24"/>
-          <w:szCs w:val="24"/>
-          <w:u w:val="single"/>
-        </w:rPr>
-        <w:t xml:space="preserve"> : </w:t>
-      </w:r>
-    </w:p>
-    <w:p>
-      <w:pPr>
-        <w:ind w:left="1440"/>
-        <w:jc w:val="both"/>
-        <w:rPr>
-          <w:sz w:val="24"/>
-          <w:szCs w:val="24"/>
-        </w:rPr>
-      </w:pPr>
-      <w:r>
-        <w:rPr>
-          <w:sz w:val="24"/>
-          <w:szCs w:val="24"/>
-        </w:rPr>
-        <w:tab/>
-        <w:t>Input : Customer’s mobile number.</w:t>
-      </w:r>
-    </w:p>
-    <w:p>
-      <w:pPr>
+        <w:jc w:val="both"/>
+        <w:rPr>
+          <w:sz w:val="24"/>
+          <w:szCs w:val="24"/>
+          <w:u w:val="single"/>
+        </w:rPr>
+      </w:pPr>
+      <w:r>
+        <w:rPr>
+          <w:sz w:val="24"/>
+          <w:szCs w:val="24"/>
+        </w:rPr>
+        <w:tab/>
+      </w:r>
+      <w:r>
+        <w:rPr>
+          <w:sz w:val="24"/>
+          <w:szCs w:val="24"/>
+          <w:u w:val="single"/>
+        </w:rPr>
+        <w:t>R.2</w:t>
+      </w:r>
+      <w:r>
+        <w:rPr>
+          <w:sz w:val="24"/>
+          <w:szCs w:val="24"/>
+          <w:u w:val="single"/>
+        </w:rPr>
+        <w:t>.4 Create order</w:t>
+      </w:r>
+      <w:r>
+        <w:rPr>
+          <w:sz w:val="24"/>
+          <w:szCs w:val="24"/>
+          <w:u w:val="single"/>
+        </w:rPr>
+        <w:t xml:space="preserve"> :</w:t>
+      </w:r>
+    </w:p>
+    <w:p>
+      <w:pPr>
+        <w:jc w:val="both"/>
+        <w:rPr>
+          <w:sz w:val="24"/>
+          <w:szCs w:val="24"/>
+        </w:rPr>
+      </w:pPr>
+      <w:r>
+        <w:rPr>
+          <w:sz w:val="24"/>
+          <w:szCs w:val="24"/>
+        </w:rPr>
+        <w:tab/>
+      </w:r>
+      <w:r>
+        <w:rPr>
+          <w:sz w:val="24"/>
+          <w:szCs w:val="24"/>
+        </w:rPr>
+        <w:tab/>
+      </w:r>
+      <w:r>
+        <w:rPr>
+          <w:sz w:val="24"/>
+          <w:szCs w:val="24"/>
+        </w:rPr>
+        <w:tab/>
+        <w:t>Input : Order initiation.</w:t>
+      </w:r>
+    </w:p>
+    <w:p>
+      <w:pPr>
+        <w:jc w:val="both"/>
+        <w:rPr>
+          <w:sz w:val="24"/>
+          <w:szCs w:val="24"/>
+        </w:rPr>
+      </w:pPr>
+      <w:r>
+        <w:rPr>
+          <w:sz w:val="24"/>
+          <w:szCs w:val="24"/>
+        </w:rPr>
+        <w:tab/>
+      </w:r>
+      <w:r>
+        <w:rPr>
+          <w:sz w:val="24"/>
+          <w:szCs w:val="24"/>
+        </w:rPr>
+        <w:tab/>
+      </w:r>
+      <w:r>
+        <w:rPr>
+          <w:sz w:val="24"/>
+          <w:szCs w:val="24"/>
+        </w:rPr>
+        <w:tab/>
+        <w:t>Output: Success Message.</w:t>
+      </w:r>
+    </w:p>
+    <w:p>
+      <w:pPr>
+        <w:jc w:val="both"/>
+        <w:rPr>
+          <w:sz w:val="24"/>
+          <w:szCs w:val="24"/>
+        </w:rPr>
+      </w:pPr>
+    </w:p>
+    <w:p>
+      <w:pPr>
+        <w:jc w:val="both"/>
+        <w:rPr>
+          <w:sz w:val="24"/>
+          <w:szCs w:val="24"/>
+        </w:rPr>
+      </w:pPr>
+    </w:p>
+    <w:p>
+      <w:pPr>
+        <w:jc w:val="both"/>
+        <w:rPr>
+          <w:sz w:val="24"/>
+          <w:szCs w:val="24"/>
+        </w:rPr>
+      </w:pPr>
+    </w:p>
+    <w:p>
+      <w:pPr>
+        <w:jc w:val="both"/>
+        <w:rPr>
+          <w:sz w:val="24"/>
+          <w:szCs w:val="24"/>
+        </w:rPr>
+      </w:pPr>
+    </w:p>
+    <w:p>
+      <w:pPr>
+        <w:jc w:val="both"/>
+        <w:rPr>
+          <w:sz w:val="24"/>
+          <w:szCs w:val="24"/>
+          <w:u w:val="single"/>
+        </w:rPr>
+      </w:pPr>
+      <w:r>
+        <w:rPr>
+          <w:sz w:val="24"/>
+          <w:szCs w:val="24"/>
+        </w:rPr>
+        <w:lastRenderedPageBreak/>
+        <w:tab/>
+      </w:r>
+      <w:r>
+        <w:rPr>
+          <w:sz w:val="24"/>
+          <w:szCs w:val="24"/>
+          <w:u w:val="single"/>
+        </w:rPr>
+        <w:t>R.2.</w:t>
+      </w:r>
+      <w:r>
+        <w:rPr>
+          <w:sz w:val="24"/>
+          <w:szCs w:val="24"/>
+          <w:u w:val="single"/>
+        </w:rPr>
+        <w:t>5 Update order</w:t>
+      </w:r>
+      <w:r>
+        <w:rPr>
+          <w:sz w:val="24"/>
+          <w:szCs w:val="24"/>
+          <w:u w:val="single"/>
+        </w:rPr>
+        <w:t xml:space="preserve"> :</w:t>
+      </w:r>
+    </w:p>
+    <w:p>
+      <w:pPr>
+        <w:pStyle w:val="NoSpacing"/>
         <w:ind w:left="2160"/>
-        <w:jc w:val="both"/>
-        <w:rPr>
-          <w:sz w:val="24"/>
-          <w:szCs w:val="24"/>
-        </w:rPr>
-      </w:pPr>
-      <w:r>
-        <w:rPr>
-          <w:sz w:val="24"/>
-          <w:szCs w:val="24"/>
-        </w:rPr>
-        <w:lastRenderedPageBreak/>
-        <w:t>Output : If he/she is existing customer then all details fill automatically otherwise chef needs to add details.</w:t>
-      </w:r>
-    </w:p>
-    <w:p>
-      <w:pPr>
-        <w:jc w:val="both"/>
-        <w:rPr>
-          <w:sz w:val="24"/>
-          <w:szCs w:val="24"/>
-          <w:u w:val="single"/>
-        </w:rPr>
-      </w:pPr>
-      <w:r>
-        <w:rPr>
-          <w:sz w:val="24"/>
-          <w:szCs w:val="24"/>
-        </w:rPr>
-        <w:tab/>
-      </w:r>
-      <w:r>
-        <w:rPr>
-          <w:sz w:val="24"/>
-          <w:szCs w:val="24"/>
-        </w:rPr>
-        <w:tab/>
-      </w:r>
-      <w:r>
-        <w:rPr>
-          <w:sz w:val="24"/>
-          <w:szCs w:val="24"/>
-          <w:u w:val="single"/>
-        </w:rPr>
-        <w:t xml:space="preserve">R.2.4.2 Generate </w:t>
-      </w:r>
-      <w:r>
-        <w:rPr>
-          <w:sz w:val="24"/>
-          <w:szCs w:val="24"/>
-          <w:u w:val="single"/>
-        </w:rPr>
-        <w:t xml:space="preserve">bill </w:t>
-      </w:r>
-      <w:r>
-        <w:rPr>
-          <w:sz w:val="24"/>
-          <w:szCs w:val="24"/>
-          <w:u w:val="single"/>
-        </w:rPr>
-        <w:t>receipt</w:t>
-      </w:r>
-      <w:r>
-        <w:rPr>
-          <w:sz w:val="24"/>
-          <w:szCs w:val="24"/>
-          <w:u w:val="single"/>
-        </w:rPr>
-        <w:t xml:space="preserve"> :</w:t>
-      </w:r>
-    </w:p>
-    <w:p>
-      <w:pPr>
-        <w:jc w:val="both"/>
-        <w:rPr>
-          <w:sz w:val="24"/>
-          <w:szCs w:val="24"/>
-        </w:rPr>
-      </w:pPr>
-      <w:r>
-        <w:rPr>
-          <w:sz w:val="24"/>
-          <w:szCs w:val="24"/>
-        </w:rPr>
-        <w:tab/>
-      </w:r>
-      <w:r>
-        <w:rPr>
-          <w:sz w:val="24"/>
-          <w:szCs w:val="24"/>
-        </w:rPr>
-        <w:tab/>
-      </w:r>
-      <w:r>
-        <w:rPr>
-          <w:sz w:val="24"/>
-          <w:szCs w:val="24"/>
-        </w:rPr>
-        <w:tab/>
-        <w:t>Input : User selection.</w:t>
-      </w:r>
-    </w:p>
-    <w:p>
-      <w:pPr>
-        <w:jc w:val="both"/>
-        <w:rPr>
-          <w:sz w:val="24"/>
-          <w:szCs w:val="24"/>
-        </w:rPr>
-      </w:pPr>
-      <w:r>
-        <w:rPr>
-          <w:sz w:val="24"/>
-          <w:szCs w:val="24"/>
-        </w:rPr>
-        <w:tab/>
-      </w:r>
-      <w:r>
-        <w:rPr>
-          <w:sz w:val="24"/>
-          <w:szCs w:val="24"/>
-        </w:rPr>
-        <w:tab/>
-      </w:r>
-      <w:r>
-        <w:rPr>
-          <w:sz w:val="24"/>
-          <w:szCs w:val="24"/>
-        </w:rPr>
-        <w:tab/>
-      </w:r>
-      <w:r>
-        <w:rPr>
-          <w:sz w:val="24"/>
-          <w:szCs w:val="24"/>
-        </w:rPr>
-        <w:t>Output:</w:t>
-      </w:r>
-      <w:r>
-        <w:rPr>
-          <w:sz w:val="24"/>
-          <w:szCs w:val="24"/>
-        </w:rPr>
-        <w:t xml:space="preserve"> Cu</w:t>
+        <w:rPr>
+          <w:sz w:val="24"/>
+          <w:szCs w:val="24"/>
+        </w:rPr>
+      </w:pPr>
+      <w:r>
+        <w:rPr>
+          <w:sz w:val="24"/>
+          <w:szCs w:val="24"/>
+        </w:rPr>
+        <w:t xml:space="preserve">Description: Chef </w:t>
+      </w:r>
+      <w:r>
+        <w:rPr>
+          <w:sz w:val="24"/>
+          <w:szCs w:val="24"/>
+        </w:rPr>
+        <w:t>selects state of the order so Customers are comes to  know , where my order is reached .</w:t>
+      </w:r>
+      <w:r>
+        <w:rPr>
+          <w:sz w:val="24"/>
+          <w:szCs w:val="24"/>
+        </w:rPr>
+        <w:t xml:space="preserve"> </w:t>
+      </w:r>
+    </w:p>
+    <w:p>
+      <w:pPr>
+        <w:jc w:val="both"/>
+        <w:rPr>
+          <w:sz w:val="24"/>
+          <w:szCs w:val="24"/>
+        </w:rPr>
+      </w:pPr>
+      <w:r>
+        <w:rPr>
+          <w:sz w:val="24"/>
+          <w:szCs w:val="24"/>
+        </w:rPr>
+        <w:tab/>
+      </w:r>
+      <w:r>
+        <w:rPr>
+          <w:sz w:val="24"/>
+          <w:szCs w:val="24"/>
+        </w:rPr>
+        <w:tab/>
+      </w:r>
+      <w:r>
+        <w:rPr>
+          <w:sz w:val="24"/>
+          <w:szCs w:val="24"/>
+        </w:rPr>
+        <w:tab/>
+        <w:t xml:space="preserve">e.g.  </w:t>
+      </w:r>
+      <w:r>
+        <w:rPr>
+          <w:sz w:val="24"/>
+          <w:szCs w:val="24"/>
+        </w:rPr>
+        <w:t>confirmed</w:t>
+      </w:r>
+      <w:r>
+        <w:rPr>
+          <w:sz w:val="24"/>
+          <w:szCs w:val="24"/>
+        </w:rPr>
+        <w:t>,  preparing</w:t>
       </w:r>
       <w:bookmarkStart w:id="0" w:name="_GoBack"/>
       <w:bookmarkEnd w:id="0"/>
@@ -1414,7 +1380,7 @@
           <w:sz w:val="24"/>
           <w:szCs w:val="24"/>
         </w:rPr>
-        <w:t>stomer’s bill receipt</w:t>
+        <w:t xml:space="preserve">, ready </w:t>
       </w:r>
       <w:r>
         <w:rPr>
@@ -1423,6 +1389,374 @@
         </w:rPr>
         <w:t>.</w:t>
       </w:r>
+    </w:p>
+    <w:p>
+      <w:pPr>
+        <w:ind w:left="1440" w:firstLine="720"/>
+        <w:jc w:val="both"/>
+        <w:rPr>
+          <w:sz w:val="24"/>
+          <w:szCs w:val="24"/>
+        </w:rPr>
+      </w:pPr>
+      <w:r>
+        <w:rPr>
+          <w:sz w:val="24"/>
+          <w:szCs w:val="24"/>
+        </w:rPr>
+        <w:t>Input : Select Order State</w:t>
+      </w:r>
+      <w:r>
+        <w:rPr>
+          <w:sz w:val="24"/>
+          <w:szCs w:val="24"/>
+        </w:rPr>
+        <w:t>.</w:t>
+      </w:r>
+    </w:p>
+    <w:p>
+      <w:pPr>
+        <w:ind w:left="1440" w:firstLine="720"/>
+        <w:jc w:val="both"/>
+        <w:rPr>
+          <w:sz w:val="24"/>
+          <w:szCs w:val="24"/>
+        </w:rPr>
+      </w:pPr>
+      <w:r>
+        <w:rPr>
+          <w:sz w:val="24"/>
+          <w:szCs w:val="24"/>
+        </w:rPr>
+        <w:t>Output: Update Order State Message .</w:t>
+      </w:r>
+    </w:p>
+    <w:p>
+      <w:pPr>
+        <w:rPr>
+          <w:sz w:val="24"/>
+          <w:szCs w:val="24"/>
+        </w:rPr>
+      </w:pPr>
+    </w:p>
+    <w:p>
+      <w:pPr>
+        <w:rPr>
+          <w:sz w:val="24"/>
+          <w:szCs w:val="24"/>
+          <w:u w:val="single"/>
+        </w:rPr>
+      </w:pPr>
+      <w:r>
+        <w:rPr>
+          <w:sz w:val="24"/>
+          <w:szCs w:val="24"/>
+        </w:rPr>
+        <w:tab/>
+      </w:r>
+      <w:r>
+        <w:rPr>
+          <w:sz w:val="24"/>
+          <w:szCs w:val="24"/>
+          <w:u w:val="single"/>
+        </w:rPr>
+        <w:t>R.2.</w:t>
+      </w:r>
+      <w:r>
+        <w:rPr>
+          <w:sz w:val="24"/>
+          <w:szCs w:val="24"/>
+          <w:u w:val="single"/>
+        </w:rPr>
+        <w:t>6</w:t>
+      </w:r>
+      <w:r>
+        <w:rPr>
+          <w:sz w:val="24"/>
+          <w:szCs w:val="24"/>
+          <w:u w:val="single"/>
+        </w:rPr>
+        <w:t xml:space="preserve"> Generate customer’s bill :</w:t>
+      </w:r>
+    </w:p>
+    <w:p>
+      <w:pPr>
+        <w:ind w:left="1440"/>
+        <w:jc w:val="both"/>
+        <w:rPr>
+          <w:sz w:val="24"/>
+          <w:szCs w:val="24"/>
+        </w:rPr>
+      </w:pPr>
+      <w:r>
+        <w:rPr>
+          <w:sz w:val="24"/>
+          <w:szCs w:val="24"/>
+        </w:rPr>
+        <w:t xml:space="preserve">Description : After taking order of customer chef generates a bill. First chef      ask for mobile number of customer and if it is matched with existing customer then </w:t>
+      </w:r>
+      <w:r>
+        <w:rPr>
+          <w:sz w:val="24"/>
+          <w:szCs w:val="24"/>
+        </w:rPr>
+        <w:t>chef not need to fill other details like customer’s name, birthdate otherwise chef needs to add customer’s details manually. Then chef accepts payment in terms of credit card, debit card, cash or other methods.</w:t>
+      </w:r>
+      <w:r>
+        <w:rPr>
+          <w:sz w:val="24"/>
+          <w:szCs w:val="24"/>
+        </w:rPr>
+        <w:t xml:space="preserve"> After paying cash system generate bill receipt.</w:t>
+      </w:r>
+    </w:p>
+    <w:p>
+      <w:pPr>
+        <w:ind w:left="1440"/>
+        <w:jc w:val="both"/>
+        <w:rPr>
+          <w:sz w:val="24"/>
+          <w:szCs w:val="24"/>
+          <w:u w:val="single"/>
+        </w:rPr>
+      </w:pPr>
+      <w:r>
+        <w:rPr>
+          <w:sz w:val="24"/>
+          <w:szCs w:val="24"/>
+          <w:u w:val="single"/>
+        </w:rPr>
+        <w:t>R.2.</w:t>
+      </w:r>
+      <w:r>
+        <w:rPr>
+          <w:sz w:val="24"/>
+          <w:szCs w:val="24"/>
+          <w:u w:val="single"/>
+        </w:rPr>
+        <w:t>6</w:t>
+      </w:r>
+      <w:r>
+        <w:rPr>
+          <w:sz w:val="24"/>
+          <w:szCs w:val="24"/>
+          <w:u w:val="single"/>
+        </w:rPr>
+        <w:t>.1 Fetch customer details</w:t>
+      </w:r>
+      <w:r>
+        <w:rPr>
+          <w:sz w:val="24"/>
+          <w:szCs w:val="24"/>
+          <w:u w:val="single"/>
+        </w:rPr>
+        <w:t xml:space="preserve"> : </w:t>
+      </w:r>
+    </w:p>
+    <w:p>
+      <w:pPr>
+        <w:ind w:left="1440"/>
+        <w:jc w:val="both"/>
+        <w:rPr>
+          <w:sz w:val="24"/>
+          <w:szCs w:val="24"/>
+        </w:rPr>
+      </w:pPr>
+      <w:r>
+        <w:rPr>
+          <w:sz w:val="24"/>
+          <w:szCs w:val="24"/>
+        </w:rPr>
+        <w:tab/>
+        <w:t>Input : Customer’s mobile number.</w:t>
+      </w:r>
+    </w:p>
+    <w:p>
+      <w:pPr>
+        <w:ind w:left="2160"/>
+        <w:jc w:val="both"/>
+        <w:rPr>
+          <w:sz w:val="24"/>
+          <w:szCs w:val="24"/>
+        </w:rPr>
+      </w:pPr>
+      <w:r>
+        <w:rPr>
+          <w:sz w:val="24"/>
+          <w:szCs w:val="24"/>
+        </w:rPr>
+        <w:t>Output : If he/she is existing customer then all details fill automatically otherwise chef needs to add details.</w:t>
+      </w:r>
+    </w:p>
+    <w:p>
+      <w:pPr>
+        <w:jc w:val="both"/>
+        <w:rPr>
+          <w:sz w:val="24"/>
+          <w:szCs w:val="24"/>
+          <w:u w:val="single"/>
+        </w:rPr>
+      </w:pPr>
+      <w:r>
+        <w:rPr>
+          <w:sz w:val="24"/>
+          <w:szCs w:val="24"/>
+        </w:rPr>
+        <w:tab/>
+      </w:r>
+      <w:r>
+        <w:rPr>
+          <w:sz w:val="24"/>
+          <w:szCs w:val="24"/>
+        </w:rPr>
+        <w:tab/>
+      </w:r>
+      <w:r>
+        <w:rPr>
+          <w:sz w:val="24"/>
+          <w:szCs w:val="24"/>
+          <w:u w:val="single"/>
+        </w:rPr>
+        <w:t>R.2.</w:t>
+      </w:r>
+      <w:r>
+        <w:rPr>
+          <w:sz w:val="24"/>
+          <w:szCs w:val="24"/>
+          <w:u w:val="single"/>
+        </w:rPr>
+        <w:t>6</w:t>
+      </w:r>
+      <w:r>
+        <w:rPr>
+          <w:sz w:val="24"/>
+          <w:szCs w:val="24"/>
+          <w:u w:val="single"/>
+        </w:rPr>
+        <w:t xml:space="preserve">.2 Generate </w:t>
+      </w:r>
+      <w:r>
+        <w:rPr>
+          <w:sz w:val="24"/>
+          <w:szCs w:val="24"/>
+          <w:u w:val="single"/>
+        </w:rPr>
+        <w:t>bill receipt :</w:t>
+      </w:r>
+    </w:p>
+    <w:p>
+      <w:pPr>
+        <w:jc w:val="both"/>
+        <w:rPr>
+          <w:sz w:val="24"/>
+          <w:szCs w:val="24"/>
+        </w:rPr>
+      </w:pPr>
+      <w:r>
+        <w:rPr>
+          <w:sz w:val="24"/>
+          <w:szCs w:val="24"/>
+        </w:rPr>
+        <w:tab/>
+      </w:r>
+      <w:r>
+        <w:rPr>
+          <w:sz w:val="24"/>
+          <w:szCs w:val="24"/>
+        </w:rPr>
+        <w:tab/>
+      </w:r>
+      <w:r>
+        <w:rPr>
+          <w:sz w:val="24"/>
+          <w:szCs w:val="24"/>
+        </w:rPr>
+        <w:tab/>
+        <w:t>Input : User selection.</w:t>
+      </w:r>
+    </w:p>
+    <w:p>
+      <w:pPr>
+        <w:jc w:val="both"/>
+        <w:rPr>
+          <w:sz w:val="24"/>
+          <w:szCs w:val="24"/>
+        </w:rPr>
+      </w:pPr>
+      <w:r>
+        <w:rPr>
+          <w:sz w:val="24"/>
+          <w:szCs w:val="24"/>
+        </w:rPr>
+        <w:tab/>
+      </w:r>
+      <w:r>
+        <w:rPr>
+          <w:sz w:val="24"/>
+          <w:szCs w:val="24"/>
+        </w:rPr>
+        <w:tab/>
+      </w:r>
+      <w:r>
+        <w:rPr>
+          <w:sz w:val="24"/>
+          <w:szCs w:val="24"/>
+        </w:rPr>
+        <w:tab/>
+      </w:r>
+      <w:r>
+        <w:rPr>
+          <w:sz w:val="24"/>
+          <w:szCs w:val="24"/>
+        </w:rPr>
+        <w:t>Output:</w:t>
+      </w:r>
+      <w:r>
+        <w:rPr>
+          <w:sz w:val="24"/>
+          <w:szCs w:val="24"/>
+        </w:rPr>
+        <w:t xml:space="preserve"> Customer’s bill receipt</w:t>
+      </w:r>
+      <w:r>
+        <w:rPr>
+          <w:sz w:val="24"/>
+          <w:szCs w:val="24"/>
+        </w:rPr>
+        <w:t>.</w:t>
+      </w:r>
+    </w:p>
+    <w:p>
+      <w:pPr>
+        <w:jc w:val="both"/>
+        <w:rPr>
+          <w:sz w:val="24"/>
+          <w:szCs w:val="24"/>
+        </w:rPr>
+      </w:pPr>
+      <w:r>
+        <w:rPr>
+          <w:sz w:val="24"/>
+          <w:szCs w:val="24"/>
+        </w:rPr>
+        <w:tab/>
+      </w:r>
+      <w:r>
+        <w:rPr>
+          <w:sz w:val="24"/>
+          <w:szCs w:val="24"/>
+        </w:rPr>
+        <w:tab/>
+      </w:r>
+    </w:p>
+    <w:p>
+      <w:pPr>
+        <w:jc w:val="both"/>
+        <w:rPr>
+          <w:sz w:val="24"/>
+          <w:szCs w:val="24"/>
+        </w:rPr>
+      </w:pPr>
     </w:p>
     <w:sectPr>
       <w:headerReference w:type="default" r:id="rId8"/>
@@ -2171,6 +2505,15 @@
       <w:contextualSpacing/>
     </w:pPr>
   </w:style>
+  <w:style w:type="paragraph" w:styleId="NoSpacing">
+    <w:name w:val="No Spacing"/>
+    <w:uiPriority w:val="1"/>
+    <w:qFormat/>
+    <w:rsid w:val="00A83907"/>
+    <w:pPr>
+      <w:spacing w:after="0" w:line="240" w:lineRule="auto"/>
+    </w:pPr>
+  </w:style>
 </w:styles>
 </file>
 
@@ -2440,7 +2783,7 @@
 </file>
 
 <file path=customXml/itemProps1.xml><?xml version="1.0" encoding="utf-8"?>
-<ds:datastoreItem xmlns:ds="http://schemas.openxmlformats.org/officeDocument/2006/customXml" ds:itemID="{5C84D8B6-A87E-4442-997A-BC7E37C7CBC5}">
+<ds:datastoreItem xmlns:ds="http://schemas.openxmlformats.org/officeDocument/2006/customXml" ds:itemID="{7A150548-BAE8-4267-92BF-396F8CAAFD43}">
   <ds:schemaRefs>
     <ds:schemaRef ds:uri="http://schemas.openxmlformats.org/officeDocument/2006/bibliography"/>
   </ds:schemaRefs>

</xml_diff>